<commit_message>
uploading text data and code files with description doc file
</commit_message>
<xml_diff>
--- a/Project_description_en.docx
+++ b/Project_description_en.docx
@@ -1,10 +1,10 @@
 
 <file path=word/document.xml><?xml version="1.0" encoding="utf-8"?>
-<w:document xmlns:wpc="http://schemas.microsoft.com/office/word/2010/wordprocessingCanvas" xmlns:cx="http://schemas.microsoft.com/office/drawing/2014/chartex" xmlns:cx1="http://schemas.microsoft.com/office/drawing/2015/9/8/chartex" xmlns:cx2="http://schemas.microsoft.com/office/drawing/2015/10/21/chartex" xmlns:cx3="http://schemas.microsoft.com/office/drawing/2016/5/9/chartex" xmlns:cx4="http://schemas.microsoft.com/office/drawing/2016/5/10/chartex" xmlns:cx5="http://schemas.microsoft.com/office/drawing/2016/5/11/chartex" xmlns:cx6="http://schemas.microsoft.com/office/drawing/2016/5/12/chartex" xmlns:cx7="http://schemas.microsoft.com/office/drawing/2016/5/13/chartex" xmlns:cx8="http://schemas.microsoft.com/office/drawing/2016/5/14/chartex" xmlns:mc="http://schemas.openxmlformats.org/markup-compatibility/2006" xmlns:aink="http://schemas.microsoft.com/office/drawing/2016/ink" xmlns:am3d="http://schemas.microsoft.com/office/drawing/2017/model3d" xmlns:o="urn:schemas-microsoft-com:office:office" xmlns:r="http://schemas.openxmlformats.org/officeDocument/2006/relationships" xmlns:m="http://schemas.openxmlformats.org/officeDocument/2006/math" xmlns:v="urn:schemas-microsoft-com:vml" xmlns:wp14="http://schemas.microsoft.com/office/word/2010/wordprocessingDrawing" xmlns:wp="http://schemas.openxmlformats.org/drawingml/2006/wordprocessingDrawing" xmlns:w10="urn:schemas-microsoft-com:office:word" xmlns:w="http://schemas.openxmlformats.org/wordprocessingml/2006/main" xmlns:w14="http://schemas.microsoft.com/office/word/2010/wordml" xmlns:w15="http://schemas.microsoft.com/office/word/2012/wordml" xmlns:w16cid="http://schemas.microsoft.com/office/word/2016/wordml/cid" xmlns:w16se="http://schemas.microsoft.com/office/word/2015/wordml/symex" xmlns:wpg="http://schemas.microsoft.com/office/word/2010/wordprocessingGroup" xmlns:wpi="http://schemas.microsoft.com/office/word/2010/wordprocessingInk" xmlns:wne="http://schemas.microsoft.com/office/word/2006/wordml" xmlns:wps="http://schemas.microsoft.com/office/word/2010/wordprocessingShape" mc:Ignorable="w14 w15 w16se w16cid wp14">
+<w:document xmlns:wpc="http://schemas.microsoft.com/office/word/2010/wordprocessingCanvas" xmlns:cx="http://schemas.microsoft.com/office/drawing/2014/chartex" xmlns:cx1="http://schemas.microsoft.com/office/drawing/2015/9/8/chartex" xmlns:cx2="http://schemas.microsoft.com/office/drawing/2015/10/21/chartex" xmlns:cx3="http://schemas.microsoft.com/office/drawing/2016/5/9/chartex" xmlns:cx4="http://schemas.microsoft.com/office/drawing/2016/5/10/chartex" xmlns:cx5="http://schemas.microsoft.com/office/drawing/2016/5/11/chartex" xmlns:cx6="http://schemas.microsoft.com/office/drawing/2016/5/12/chartex" xmlns:cx7="http://schemas.microsoft.com/office/drawing/2016/5/13/chartex" xmlns:cx8="http://schemas.microsoft.com/office/drawing/2016/5/14/chartex" xmlns:mc="http://schemas.openxmlformats.org/markup-compatibility/2006" xmlns:aink="http://schemas.microsoft.com/office/drawing/2016/ink" xmlns:am3d="http://schemas.microsoft.com/office/drawing/2017/model3d" xmlns:o="urn:schemas-microsoft-com:office:office" xmlns:r="http://schemas.openxmlformats.org/officeDocument/2006/relationships" xmlns:m="http://schemas.openxmlformats.org/officeDocument/2006/math" xmlns:v="urn:schemas-microsoft-com:vml" xmlns:wp14="http://schemas.microsoft.com/office/word/2010/wordprocessingDrawing" xmlns:wp="http://schemas.openxmlformats.org/drawingml/2006/wordprocessingDrawing" xmlns:w10="urn:schemas-microsoft-com:office:word" xmlns:w="http://schemas.openxmlformats.org/wordprocessingml/2006/main" xmlns:w14="http://schemas.microsoft.com/office/word/2010/wordml" xmlns:w15="http://schemas.microsoft.com/office/word/2012/wordml" xmlns:w16cex="http://schemas.microsoft.com/office/word/2018/wordml/cex" xmlns:w16cid="http://schemas.microsoft.com/office/word/2016/wordml/cid" xmlns:w16="http://schemas.microsoft.com/office/word/2018/wordml" xmlns:w16se="http://schemas.microsoft.com/office/word/2015/wordml/symex" xmlns:wpg="http://schemas.microsoft.com/office/word/2010/wordprocessingGroup" xmlns:wpi="http://schemas.microsoft.com/office/word/2010/wordprocessingInk" xmlns:wne="http://schemas.microsoft.com/office/word/2006/wordml" xmlns:wps="http://schemas.microsoft.com/office/word/2010/wordprocessingShape" mc:Ignorable="w14 w15 w16se w16cid w16 w16cex wp14">
   <w:body>
     <w:p>
       <w:pPr>
-        <w:pStyle w:val="Heading1"/>
+        <w:pStyle w:val="1"/>
         <w:jc w:val="center"/>
         <w:rPr>
           <w:b/>
@@ -94,8 +94,6 @@
         </w:rPr>
         <w:t>9</w:t>
       </w:r>
-      <w:bookmarkStart w:id="0" w:name="_GoBack"/>
-      <w:bookmarkEnd w:id="0"/>
     </w:p>
     <w:p>
       <w:pPr>
@@ -108,7 +106,7 @@
     </w:p>
     <w:p>
       <w:pPr>
-        <w:pStyle w:val="Heading2"/>
+        <w:pStyle w:val="2"/>
         <w:rPr>
           <w:u w:val="single"/>
           <w:lang w:val="en-US"/>
@@ -147,17 +145,34 @@
         </w:rPr>
         <w:t xml:space="preserve">given two datasets with measurements from older adults collected within the </w:t>
       </w:r>
-      <w:hyperlink r:id="rId6" w:history="1">
-        <w:proofErr w:type="spellStart"/>
-        <w:r>
-          <w:rPr>
-            <w:rStyle w:val="Hyperlink"/>
-            <w:lang w:val="en-US"/>
-          </w:rPr>
-          <w:t>FrailSafe</w:t>
-        </w:r>
-        <w:proofErr w:type="spellEnd"/>
-      </w:hyperlink>
+      <w:r>
+        <w:fldChar w:fldCharType="begin"/>
+      </w:r>
+      <w:r>
+        <w:rPr>
+          <w:lang w:val="en-US"/>
+        </w:rPr>
+        <w:instrText xml:space="preserve"> HYPERLINK "http://frailsafe-project.eu/" </w:instrText>
+      </w:r>
+      <w:r>
+        <w:fldChar w:fldCharType="separate"/>
+      </w:r>
+      <w:proofErr w:type="spellStart"/>
+      <w:r>
+        <w:rPr>
+          <w:rStyle w:val="-"/>
+          <w:lang w:val="en-US"/>
+        </w:rPr>
+        <w:t>FrailSafe</w:t>
+      </w:r>
+      <w:proofErr w:type="spellEnd"/>
+      <w:r>
+        <w:rPr>
+          <w:rStyle w:val="-"/>
+          <w:lang w:val="en-US"/>
+        </w:rPr>
+        <w:fldChar w:fldCharType="end"/>
+      </w:r>
       <w:r>
         <w:rPr>
           <w:lang w:val="en-US"/>
@@ -245,7 +260,7 @@
     </w:p>
     <w:p>
       <w:pPr>
-        <w:pStyle w:val="ListParagraph"/>
+        <w:pStyle w:val="a3"/>
         <w:numPr>
           <w:ilvl w:val="0"/>
           <w:numId w:val="1"/>
@@ -307,7 +322,7 @@
     </w:p>
     <w:p>
       <w:pPr>
-        <w:pStyle w:val="ListParagraph"/>
+        <w:pStyle w:val="a3"/>
         <w:numPr>
           <w:ilvl w:val="0"/>
           <w:numId w:val="1"/>
@@ -447,7 +462,7 @@
     </w:p>
     <w:p>
       <w:pPr>
-        <w:pStyle w:val="ListParagraph"/>
+        <w:pStyle w:val="a3"/>
         <w:numPr>
           <w:ilvl w:val="0"/>
           <w:numId w:val="1"/>
@@ -546,7 +561,7 @@
     </w:p>
     <w:p>
       <w:pPr>
-        <w:pStyle w:val="ListParagraph"/>
+        <w:pStyle w:val="a3"/>
         <w:numPr>
           <w:ilvl w:val="0"/>
           <w:numId w:val="1"/>
@@ -2726,6 +2741,7 @@
                 <w:color w:val="000000"/>
                 <w:lang w:val="en-US"/>
               </w:rPr>
+              <w:lastRenderedPageBreak/>
               <w:t>gait_get_up</w:t>
             </w:r>
             <w:proofErr w:type="spellEnd"/>
@@ -5880,6 +5896,7 @@
         <w:rPr>
           <w:lang w:val="en-US"/>
         </w:rPr>
+        <w:lastRenderedPageBreak/>
         <w:t>S</w:t>
       </w:r>
       <w:r>
@@ -5910,7 +5927,7 @@
     </w:p>
     <w:p>
       <w:pPr>
-        <w:pStyle w:val="ListParagraph"/>
+        <w:pStyle w:val="a3"/>
         <w:numPr>
           <w:ilvl w:val="0"/>
           <w:numId w:val="8"/>
@@ -5941,7 +5958,7 @@
     </w:p>
     <w:p>
       <w:pPr>
-        <w:pStyle w:val="ListParagraph"/>
+        <w:pStyle w:val="a3"/>
         <w:numPr>
           <w:ilvl w:val="0"/>
           <w:numId w:val="8"/>
@@ -5960,7 +5977,7 @@
     </w:p>
     <w:p>
       <w:pPr>
-        <w:pStyle w:val="ListParagraph"/>
+        <w:pStyle w:val="a3"/>
         <w:numPr>
           <w:ilvl w:val="0"/>
           <w:numId w:val="8"/>
@@ -6099,7 +6116,7 @@
     </w:p>
     <w:p>
       <w:pPr>
-        <w:pStyle w:val="Heading2"/>
+        <w:pStyle w:val="2"/>
         <w:rPr>
           <w:u w:val="single"/>
           <w:lang w:val="en-US"/>
@@ -6108,7 +6125,7 @@
     </w:p>
     <w:p>
       <w:pPr>
-        <w:pStyle w:val="Heading2"/>
+        <w:pStyle w:val="2"/>
         <w:rPr>
           <w:b/>
           <w:u w:val="single"/>
@@ -6133,7 +6150,7 @@
     </w:p>
     <w:p>
       <w:pPr>
-        <w:pStyle w:val="Heading3"/>
+        <w:pStyle w:val="3"/>
         <w:rPr>
           <w:lang w:val="en-US"/>
         </w:rPr>
@@ -6147,7 +6164,7 @@
     </w:p>
     <w:p>
       <w:pPr>
-        <w:pStyle w:val="Heading4"/>
+        <w:pStyle w:val="4"/>
         <w:numPr>
           <w:ilvl w:val="0"/>
           <w:numId w:val="9"/>
@@ -6202,7 +6219,7 @@
     </w:p>
     <w:p>
       <w:pPr>
-        <w:pStyle w:val="ListParagraph"/>
+        <w:pStyle w:val="a3"/>
         <w:numPr>
           <w:ilvl w:val="0"/>
           <w:numId w:val="4"/>
@@ -6237,7 +6254,7 @@
     </w:p>
     <w:p>
       <w:pPr>
-        <w:pStyle w:val="ListParagraph"/>
+        <w:pStyle w:val="a3"/>
         <w:numPr>
           <w:ilvl w:val="1"/>
           <w:numId w:val="4"/>
@@ -6259,7 +6276,7 @@
     </w:p>
     <w:p>
       <w:pPr>
-        <w:pStyle w:val="ListParagraph"/>
+        <w:pStyle w:val="a3"/>
         <w:numPr>
           <w:ilvl w:val="1"/>
           <w:numId w:val="4"/>
@@ -6290,7 +6307,7 @@
     </w:p>
     <w:p>
       <w:pPr>
-        <w:pStyle w:val="ListParagraph"/>
+        <w:pStyle w:val="a3"/>
         <w:numPr>
           <w:ilvl w:val="1"/>
           <w:numId w:val="4"/>
@@ -6318,7 +6335,7 @@
     </w:p>
     <w:p>
       <w:pPr>
-        <w:pStyle w:val="ListParagraph"/>
+        <w:pStyle w:val="a3"/>
         <w:numPr>
           <w:ilvl w:val="0"/>
           <w:numId w:val="4"/>
@@ -6446,7 +6463,7 @@
     </w:p>
     <w:p>
       <w:pPr>
-        <w:pStyle w:val="ListParagraph"/>
+        <w:pStyle w:val="a3"/>
         <w:numPr>
           <w:ilvl w:val="0"/>
           <w:numId w:val="4"/>
@@ -6490,7 +6507,7 @@
     </w:p>
     <w:p>
       <w:pPr>
-        <w:pStyle w:val="ListParagraph"/>
+        <w:pStyle w:val="a3"/>
         <w:numPr>
           <w:ilvl w:val="1"/>
           <w:numId w:val="4"/>
@@ -6509,7 +6526,7 @@
     </w:p>
     <w:p>
       <w:pPr>
-        <w:pStyle w:val="ListParagraph"/>
+        <w:pStyle w:val="a3"/>
         <w:numPr>
           <w:ilvl w:val="1"/>
           <w:numId w:val="4"/>
@@ -6528,7 +6545,7 @@
     </w:p>
     <w:p>
       <w:pPr>
-        <w:pStyle w:val="ListParagraph"/>
+        <w:pStyle w:val="a3"/>
         <w:numPr>
           <w:ilvl w:val="1"/>
           <w:numId w:val="4"/>
@@ -6553,7 +6570,7 @@
     </w:p>
     <w:p>
       <w:pPr>
-        <w:pStyle w:val="Heading4"/>
+        <w:pStyle w:val="4"/>
         <w:numPr>
           <w:ilvl w:val="0"/>
           <w:numId w:val="9"/>
@@ -6623,7 +6640,7 @@
     </w:p>
     <w:p>
       <w:pPr>
-        <w:pStyle w:val="Heading3"/>
+        <w:pStyle w:val="3"/>
         <w:rPr>
           <w:lang w:val="en-US"/>
         </w:rPr>
@@ -6637,7 +6654,7 @@
     </w:p>
     <w:p>
       <w:pPr>
-        <w:pStyle w:val="Heading4"/>
+        <w:pStyle w:val="4"/>
         <w:numPr>
           <w:ilvl w:val="0"/>
           <w:numId w:val="10"/>
@@ -6668,7 +6685,7 @@
     </w:p>
     <w:p>
       <w:pPr>
-        <w:pStyle w:val="ListParagraph"/>
+        <w:pStyle w:val="a3"/>
         <w:numPr>
           <w:ilvl w:val="0"/>
           <w:numId w:val="4"/>
@@ -6850,7 +6867,7 @@
     </w:p>
     <w:p>
       <w:pPr>
-        <w:pStyle w:val="ListParagraph"/>
+        <w:pStyle w:val="a3"/>
         <w:numPr>
           <w:ilvl w:val="0"/>
           <w:numId w:val="4"/>
@@ -6865,6 +6882,7 @@
           <w:b/>
           <w:lang w:val="en-US"/>
         </w:rPr>
+        <w:lastRenderedPageBreak/>
         <w:t>Remove erroneous users</w:t>
       </w:r>
       <w:r>
@@ -6932,7 +6950,7 @@
     </w:p>
     <w:p>
       <w:pPr>
-        <w:pStyle w:val="ListParagraph"/>
+        <w:pStyle w:val="a3"/>
         <w:numPr>
           <w:ilvl w:val="0"/>
           <w:numId w:val="4"/>
@@ -7242,7 +7260,7 @@
     </w:p>
     <w:p>
       <w:pPr>
-        <w:pStyle w:val="Heading4"/>
+        <w:pStyle w:val="4"/>
         <w:numPr>
           <w:ilvl w:val="0"/>
           <w:numId w:val="10"/>
@@ -7260,7 +7278,7 @@
     </w:p>
     <w:p>
       <w:pPr>
-        <w:pStyle w:val="ListParagraph"/>
+        <w:pStyle w:val="a3"/>
         <w:numPr>
           <w:ilvl w:val="0"/>
           <w:numId w:val="4"/>
@@ -7286,7 +7304,7 @@
     </w:p>
     <w:p>
       <w:pPr>
-        <w:pStyle w:val="Heading4"/>
+        <w:pStyle w:val="4"/>
         <w:numPr>
           <w:ilvl w:val="0"/>
           <w:numId w:val="10"/>
@@ -7304,7 +7322,7 @@
     </w:p>
     <w:p>
       <w:pPr>
-        <w:pStyle w:val="ListParagraph"/>
+        <w:pStyle w:val="a3"/>
         <w:numPr>
           <w:ilvl w:val="0"/>
           <w:numId w:val="6"/>
@@ -7371,7 +7389,7 @@
     </w:p>
     <w:p>
       <w:pPr>
-        <w:pStyle w:val="ListParagraph"/>
+        <w:pStyle w:val="a3"/>
         <w:numPr>
           <w:ilvl w:val="0"/>
           <w:numId w:val="6"/>
@@ -7462,7 +7480,7 @@
     </w:p>
     <w:p>
       <w:pPr>
-        <w:pStyle w:val="Heading3"/>
+        <w:pStyle w:val="3"/>
         <w:rPr>
           <w:lang w:val="en-US"/>
         </w:rPr>
@@ -7476,7 +7494,7 @@
     </w:p>
     <w:p>
       <w:pPr>
-        <w:pStyle w:val="Heading4"/>
+        <w:pStyle w:val="4"/>
         <w:numPr>
           <w:ilvl w:val="0"/>
           <w:numId w:val="11"/>
@@ -7500,7 +7518,7 @@
     </w:p>
     <w:p>
       <w:pPr>
-        <w:pStyle w:val="ListParagraph"/>
+        <w:pStyle w:val="a3"/>
         <w:numPr>
           <w:ilvl w:val="0"/>
           <w:numId w:val="7"/>
@@ -7519,7 +7537,7 @@
     </w:p>
     <w:p>
       <w:pPr>
-        <w:pStyle w:val="ListParagraph"/>
+        <w:pStyle w:val="a3"/>
         <w:numPr>
           <w:ilvl w:val="0"/>
           <w:numId w:val="7"/>
@@ -7579,84 +7597,6 @@
           <w:lang w:val="en-US"/>
         </w:rPr>
       </w:pPr>
-    </w:p>
-    <w:p>
-      <w:pPr>
-        <w:spacing w:line="240" w:lineRule="auto"/>
-        <w:jc w:val="both"/>
-        <w:rPr>
-          <w:lang w:val="en-US"/>
-        </w:rPr>
-      </w:pPr>
-      <w:r>
-        <w:rPr>
-          <w:lang w:val="en-US"/>
-        </w:rPr>
-        <w:t xml:space="preserve">This project is modular. Students </w:t>
-      </w:r>
-      <w:r>
-        <w:rPr>
-          <w:lang w:val="en-US"/>
-        </w:rPr>
-        <w:t xml:space="preserve">in the </w:t>
-      </w:r>
-      <w:r>
-        <w:t>ΠΕΖ</w:t>
-      </w:r>
-      <w:r>
-        <w:rPr>
-          <w:lang w:val="en-US"/>
-        </w:rPr>
-        <w:t xml:space="preserve"> program should do only part A. Students in </w:t>
-      </w:r>
-      <w:r>
-        <w:t>ΣΜΗΝ</w:t>
-      </w:r>
-      <w:r>
-        <w:rPr>
-          <w:lang w:val="en-US"/>
-        </w:rPr>
-        <w:t xml:space="preserve"> </w:t>
-      </w:r>
-      <w:r>
-        <w:rPr>
-          <w:lang w:val="en-US"/>
-        </w:rPr>
-        <w:t xml:space="preserve">and BME programs should do parts A and B. Students in </w:t>
-      </w:r>
-      <w:r>
-        <w:t>ΥΔΑ</w:t>
-      </w:r>
-      <w:r>
-        <w:rPr>
-          <w:lang w:val="en-US"/>
-        </w:rPr>
-        <w:t xml:space="preserve"> program </w:t>
-      </w:r>
-      <w:r>
-        <w:rPr>
-          <w:lang w:val="en-US"/>
-        </w:rPr>
-        <w:t>should do all parts (A, B and C).</w:t>
-      </w:r>
-      <w:r>
-        <w:rPr>
-          <w:lang w:val="en-US"/>
-        </w:rPr>
-        <w:t xml:space="preserve"> You can form groups of 2. You should submit your final report along with any data (after preprocessing) and code you used/developed by </w:t>
-      </w:r>
-      <w:r>
-        <w:rPr>
-          <w:lang w:val="en-US"/>
-        </w:rPr>
-        <w:t>email to vasilis@ceid.upatras.gr.</w:t>
-      </w:r>
-      <w:r>
-        <w:rPr>
-          <w:lang w:val="en-US"/>
-        </w:rPr>
-        <w:t xml:space="preserve"> </w:t>
-      </w:r>
     </w:p>
     <w:p>
       <w:pPr>
@@ -7685,7 +7625,7 @@
 </file>
 
 <file path=word/numbering.xml><?xml version="1.0" encoding="utf-8"?>
-<w:numbering xmlns:wpc="http://schemas.microsoft.com/office/word/2010/wordprocessingCanvas" xmlns:cx="http://schemas.microsoft.com/office/drawing/2014/chartex" xmlns:cx1="http://schemas.microsoft.com/office/drawing/2015/9/8/chartex" xmlns:cx2="http://schemas.microsoft.com/office/drawing/2015/10/21/chartex" xmlns:cx3="http://schemas.microsoft.com/office/drawing/2016/5/9/chartex" xmlns:cx4="http://schemas.microsoft.com/office/drawing/2016/5/10/chartex" xmlns:cx5="http://schemas.microsoft.com/office/drawing/2016/5/11/chartex" xmlns:cx6="http://schemas.microsoft.com/office/drawing/2016/5/12/chartex" xmlns:cx7="http://schemas.microsoft.com/office/drawing/2016/5/13/chartex" xmlns:cx8="http://schemas.microsoft.com/office/drawing/2016/5/14/chartex" xmlns:mc="http://schemas.openxmlformats.org/markup-compatibility/2006" xmlns:aink="http://schemas.microsoft.com/office/drawing/2016/ink" xmlns:am3d="http://schemas.microsoft.com/office/drawing/2017/model3d" xmlns:o="urn:schemas-microsoft-com:office:office" xmlns:r="http://schemas.openxmlformats.org/officeDocument/2006/relationships" xmlns:m="http://schemas.openxmlformats.org/officeDocument/2006/math" xmlns:v="urn:schemas-microsoft-com:vml" xmlns:wp14="http://schemas.microsoft.com/office/word/2010/wordprocessingDrawing" xmlns:wp="http://schemas.openxmlformats.org/drawingml/2006/wordprocessingDrawing" xmlns:w10="urn:schemas-microsoft-com:office:word" xmlns:w="http://schemas.openxmlformats.org/wordprocessingml/2006/main" xmlns:w14="http://schemas.microsoft.com/office/word/2010/wordml" xmlns:w15="http://schemas.microsoft.com/office/word/2012/wordml" xmlns:w16cid="http://schemas.microsoft.com/office/word/2016/wordml/cid" xmlns:w16se="http://schemas.microsoft.com/office/word/2015/wordml/symex" xmlns:wpg="http://schemas.microsoft.com/office/word/2010/wordprocessingGroup" xmlns:wpi="http://schemas.microsoft.com/office/word/2010/wordprocessingInk" xmlns:wne="http://schemas.microsoft.com/office/word/2006/wordml" xmlns:wps="http://schemas.microsoft.com/office/word/2010/wordprocessingShape" mc:Ignorable="w14 w15 w16se w16cid wp14">
+<w:numbering xmlns:wpc="http://schemas.microsoft.com/office/word/2010/wordprocessingCanvas" xmlns:cx="http://schemas.microsoft.com/office/drawing/2014/chartex" xmlns:cx1="http://schemas.microsoft.com/office/drawing/2015/9/8/chartex" xmlns:cx2="http://schemas.microsoft.com/office/drawing/2015/10/21/chartex" xmlns:cx3="http://schemas.microsoft.com/office/drawing/2016/5/9/chartex" xmlns:cx4="http://schemas.microsoft.com/office/drawing/2016/5/10/chartex" xmlns:cx5="http://schemas.microsoft.com/office/drawing/2016/5/11/chartex" xmlns:cx6="http://schemas.microsoft.com/office/drawing/2016/5/12/chartex" xmlns:cx7="http://schemas.microsoft.com/office/drawing/2016/5/13/chartex" xmlns:cx8="http://schemas.microsoft.com/office/drawing/2016/5/14/chartex" xmlns:mc="http://schemas.openxmlformats.org/markup-compatibility/2006" xmlns:aink="http://schemas.microsoft.com/office/drawing/2016/ink" xmlns:am3d="http://schemas.microsoft.com/office/drawing/2017/model3d" xmlns:o="urn:schemas-microsoft-com:office:office" xmlns:r="http://schemas.openxmlformats.org/officeDocument/2006/relationships" xmlns:m="http://schemas.openxmlformats.org/officeDocument/2006/math" xmlns:v="urn:schemas-microsoft-com:vml" xmlns:wp14="http://schemas.microsoft.com/office/word/2010/wordprocessingDrawing" xmlns:wp="http://schemas.openxmlformats.org/drawingml/2006/wordprocessingDrawing" xmlns:w10="urn:schemas-microsoft-com:office:word" xmlns:w="http://schemas.openxmlformats.org/wordprocessingml/2006/main" xmlns:w14="http://schemas.microsoft.com/office/word/2010/wordml" xmlns:w15="http://schemas.microsoft.com/office/word/2012/wordml" xmlns:w16cex="http://schemas.microsoft.com/office/word/2018/wordml/cex" xmlns:w16cid="http://schemas.microsoft.com/office/word/2016/wordml/cid" xmlns:w16="http://schemas.microsoft.com/office/word/2018/wordml" xmlns:w16se="http://schemas.microsoft.com/office/word/2015/wordml/symex" xmlns:wpg="http://schemas.microsoft.com/office/word/2010/wordprocessingGroup" xmlns:wpi="http://schemas.microsoft.com/office/word/2010/wordprocessingInk" xmlns:wne="http://schemas.microsoft.com/office/word/2006/wordml" xmlns:wps="http://schemas.microsoft.com/office/word/2010/wordprocessingShape" mc:Ignorable="w14 w15 w16se w16cid w16 w16cex wp14">
   <w:abstractNum w:abstractNumId="0" w15:restartNumberingAfterBreak="0">
     <w:nsid w:val="0C7E6E4F"/>
     <w:multiLevelType w:val="hybridMultilevel"/>
@@ -8822,7 +8762,7 @@
 </file>
 
 <file path=word/styles.xml><?xml version="1.0" encoding="utf-8"?>
-<w:styles xmlns:mc="http://schemas.openxmlformats.org/markup-compatibility/2006" xmlns:r="http://schemas.openxmlformats.org/officeDocument/2006/relationships" xmlns:w="http://schemas.openxmlformats.org/wordprocessingml/2006/main" xmlns:w14="http://schemas.microsoft.com/office/word/2010/wordml" xmlns:w15="http://schemas.microsoft.com/office/word/2012/wordml" xmlns:w16cid="http://schemas.microsoft.com/office/word/2016/wordml/cid" xmlns:w16se="http://schemas.microsoft.com/office/word/2015/wordml/symex" mc:Ignorable="w14 w15 w16se w16cid">
+<w:styles xmlns:mc="http://schemas.openxmlformats.org/markup-compatibility/2006" xmlns:r="http://schemas.openxmlformats.org/officeDocument/2006/relationships" xmlns:w="http://schemas.openxmlformats.org/wordprocessingml/2006/main" xmlns:w14="http://schemas.microsoft.com/office/word/2010/wordml" xmlns:w15="http://schemas.microsoft.com/office/word/2012/wordml" xmlns:w16cex="http://schemas.microsoft.com/office/word/2018/wordml/cex" xmlns:w16cid="http://schemas.microsoft.com/office/word/2016/wordml/cid" xmlns:w16="http://schemas.microsoft.com/office/word/2018/wordml" xmlns:w16se="http://schemas.microsoft.com/office/word/2015/wordml/symex" mc:Ignorable="w14 w15 w16se w16cid w16 w16cex">
   <w:docDefaults>
     <w:rPrDefault>
       <w:rPr>
@@ -9106,11 +9046,6 @@
     <w:lsdException w:name="Book Title" w:uiPriority="33" w:qFormat="1"/>
     <w:lsdException w:name="Bibliography" w:semiHidden="1" w:uiPriority="37" w:unhideWhenUsed="1"/>
     <w:lsdException w:name="TOC Heading" w:semiHidden="1" w:uiPriority="39" w:unhideWhenUsed="1" w:qFormat="1"/>
-    <w:lsdException w:name="Plain Table 5" w:semiHidden="1" w:unhideWhenUsed="1"/>
-    <w:lsdException w:name="Grid Table Light" w:semiHidden="1" w:unhideWhenUsed="1"/>
-    <w:lsdException w:name="Grid Table 1 Light" w:semiHidden="1" w:unhideWhenUsed="1"/>
-    <w:lsdException w:name="Grid Table 2" w:semiHidden="1" w:unhideWhenUsed="1"/>
-    <w:lsdException w:name="Grid Table 3" w:semiHidden="1" w:unhideWhenUsed="1"/>
     <w:lsdException w:name="Grid Table 4" w:uiPriority="49"/>
     <w:lsdException w:name="Grid Table 5 Dark" w:uiPriority="50"/>
     <w:lsdException w:name="Grid Table 6 Colorful" w:uiPriority="51"/>
@@ -9212,15 +9147,15 @@
     <w:lsdException w:name="Unresolved Mention" w:semiHidden="1" w:unhideWhenUsed="1"/>
     <w:lsdException w:name="Smart Link" w:semiHidden="1" w:unhideWhenUsed="1"/>
   </w:latentStyles>
-  <w:style w:type="paragraph" w:default="1" w:styleId="Normal">
+  <w:style w:type="paragraph" w:default="1" w:styleId="a">
     <w:name w:val="Normal"/>
     <w:qFormat/>
   </w:style>
-  <w:style w:type="paragraph" w:styleId="Heading1">
+  <w:style w:type="paragraph" w:styleId="1">
     <w:name w:val="heading 1"/>
-    <w:basedOn w:val="Normal"/>
-    <w:next w:val="Normal"/>
-    <w:link w:val="Heading1Char"/>
+    <w:basedOn w:val="a"/>
+    <w:next w:val="a"/>
+    <w:link w:val="1Char"/>
     <w:uiPriority w:val="9"/>
     <w:qFormat/>
     <w:rsid w:val="00205E8D"/>
@@ -9237,11 +9172,11 @@
       <w:szCs w:val="32"/>
     </w:rPr>
   </w:style>
-  <w:style w:type="paragraph" w:styleId="Heading2">
+  <w:style w:type="paragraph" w:styleId="2">
     <w:name w:val="heading 2"/>
-    <w:basedOn w:val="Normal"/>
-    <w:next w:val="Normal"/>
-    <w:link w:val="Heading2Char"/>
+    <w:basedOn w:val="a"/>
+    <w:next w:val="a"/>
+    <w:link w:val="2Char"/>
     <w:uiPriority w:val="9"/>
     <w:unhideWhenUsed/>
     <w:qFormat/>
@@ -9259,11 +9194,11 @@
       <w:szCs w:val="26"/>
     </w:rPr>
   </w:style>
-  <w:style w:type="paragraph" w:styleId="Heading3">
+  <w:style w:type="paragraph" w:styleId="3">
     <w:name w:val="heading 3"/>
-    <w:basedOn w:val="Normal"/>
-    <w:next w:val="Normal"/>
-    <w:link w:val="Heading3Char"/>
+    <w:basedOn w:val="a"/>
+    <w:next w:val="a"/>
+    <w:link w:val="3Char"/>
     <w:uiPriority w:val="9"/>
     <w:unhideWhenUsed/>
     <w:qFormat/>
@@ -9281,11 +9216,11 @@
       <w:szCs w:val="24"/>
     </w:rPr>
   </w:style>
-  <w:style w:type="paragraph" w:styleId="Heading4">
+  <w:style w:type="paragraph" w:styleId="4">
     <w:name w:val="heading 4"/>
-    <w:basedOn w:val="Normal"/>
-    <w:next w:val="Normal"/>
-    <w:link w:val="Heading4Char"/>
+    <w:basedOn w:val="a"/>
+    <w:next w:val="a"/>
+    <w:link w:val="4Char"/>
     <w:uiPriority w:val="9"/>
     <w:unhideWhenUsed/>
     <w:qFormat/>
@@ -9303,13 +9238,13 @@
       <w:color w:val="2E74B5" w:themeColor="accent1" w:themeShade="BF"/>
     </w:rPr>
   </w:style>
-  <w:style w:type="character" w:default="1" w:styleId="DefaultParagraphFont">
+  <w:style w:type="character" w:default="1" w:styleId="a0">
     <w:name w:val="Default Paragraph Font"/>
     <w:uiPriority w:val="1"/>
     <w:semiHidden/>
     <w:unhideWhenUsed/>
   </w:style>
-  <w:style w:type="table" w:default="1" w:styleId="TableNormal">
+  <w:style w:type="table" w:default="1" w:styleId="a1">
     <w:name w:val="Normal Table"/>
     <w:uiPriority w:val="99"/>
     <w:semiHidden/>
@@ -9324,15 +9259,15 @@
       </w:tblCellMar>
     </w:tblPr>
   </w:style>
-  <w:style w:type="numbering" w:default="1" w:styleId="NoList">
+  <w:style w:type="numbering" w:default="1" w:styleId="a2">
     <w:name w:val="No List"/>
     <w:uiPriority w:val="99"/>
     <w:semiHidden/>
     <w:unhideWhenUsed/>
   </w:style>
-  <w:style w:type="paragraph" w:styleId="NormalWeb">
+  <w:style w:type="paragraph" w:styleId="Web">
     <w:name w:val="Normal (Web)"/>
-    <w:basedOn w:val="Normal"/>
+    <w:basedOn w:val="a"/>
     <w:uiPriority w:val="99"/>
     <w:semiHidden/>
     <w:unhideWhenUsed/>
@@ -9349,17 +9284,17 @@
   </w:style>
   <w:style w:type="character" w:customStyle="1" w:styleId="heading">
     <w:name w:val="heading"/>
-    <w:basedOn w:val="DefaultParagraphFont"/>
+    <w:basedOn w:val="a0"/>
     <w:rsid w:val="00D15E15"/>
   </w:style>
   <w:style w:type="character" w:customStyle="1" w:styleId="Normal1">
     <w:name w:val="Normal1"/>
-    <w:basedOn w:val="DefaultParagraphFont"/>
+    <w:basedOn w:val="a0"/>
     <w:rsid w:val="00D15E15"/>
   </w:style>
-  <w:style w:type="character" w:styleId="Hyperlink">
+  <w:style w:type="character" w:styleId="-">
     <w:name w:val="Hyperlink"/>
-    <w:basedOn w:val="DefaultParagraphFont"/>
+    <w:basedOn w:val="a0"/>
     <w:uiPriority w:val="99"/>
     <w:unhideWhenUsed/>
     <w:rsid w:val="00D15E15"/>
@@ -9370,7 +9305,7 @@
   </w:style>
   <w:style w:type="paragraph" w:customStyle="1" w:styleId="normal10">
     <w:name w:val="normal1"/>
-    <w:basedOn w:val="Normal"/>
+    <w:basedOn w:val="a"/>
     <w:rsid w:val="00D15E15"/>
     <w:pPr>
       <w:spacing w:before="100" w:beforeAutospacing="1" w:after="100" w:afterAutospacing="1" w:line="240" w:lineRule="auto"/>
@@ -9384,7 +9319,7 @@
   </w:style>
   <w:style w:type="paragraph" w:customStyle="1" w:styleId="small-heading">
     <w:name w:val="small-heading"/>
-    <w:basedOn w:val="Normal"/>
+    <w:basedOn w:val="a"/>
     <w:rsid w:val="00D15E15"/>
     <w:pPr>
       <w:spacing w:before="100" w:beforeAutospacing="1" w:after="100" w:afterAutospacing="1" w:line="240" w:lineRule="auto"/>
@@ -9398,7 +9333,7 @@
   </w:style>
   <w:style w:type="character" w:customStyle="1" w:styleId="UnresolvedMention1">
     <w:name w:val="Unresolved Mention1"/>
-    <w:basedOn w:val="DefaultParagraphFont"/>
+    <w:basedOn w:val="a0"/>
     <w:uiPriority w:val="99"/>
     <w:semiHidden/>
     <w:unhideWhenUsed/>
@@ -9408,9 +9343,9 @@
       <w:shd w:val="clear" w:color="auto" w:fill="E6E6E6"/>
     </w:rPr>
   </w:style>
-  <w:style w:type="paragraph" w:styleId="ListParagraph">
+  <w:style w:type="paragraph" w:styleId="a3">
     <w:name w:val="List Paragraph"/>
-    <w:basedOn w:val="Normal"/>
+    <w:basedOn w:val="a"/>
     <w:uiPriority w:val="34"/>
     <w:qFormat/>
     <w:rsid w:val="008D7FC9"/>
@@ -9419,10 +9354,10 @@
       <w:contextualSpacing/>
     </w:pPr>
   </w:style>
-  <w:style w:type="character" w:customStyle="1" w:styleId="Heading1Char">
-    <w:name w:val="Heading 1 Char"/>
-    <w:basedOn w:val="DefaultParagraphFont"/>
-    <w:link w:val="Heading1"/>
+  <w:style w:type="character" w:customStyle="1" w:styleId="1Char">
+    <w:name w:val="Επικεφαλίδα 1 Char"/>
+    <w:basedOn w:val="a0"/>
+    <w:link w:val="1"/>
     <w:uiPriority w:val="9"/>
     <w:rsid w:val="00205E8D"/>
     <w:rPr>
@@ -9432,10 +9367,10 @@
       <w:szCs w:val="32"/>
     </w:rPr>
   </w:style>
-  <w:style w:type="character" w:customStyle="1" w:styleId="Heading2Char">
-    <w:name w:val="Heading 2 Char"/>
-    <w:basedOn w:val="DefaultParagraphFont"/>
-    <w:link w:val="Heading2"/>
+  <w:style w:type="character" w:customStyle="1" w:styleId="2Char">
+    <w:name w:val="Επικεφαλίδα 2 Char"/>
+    <w:basedOn w:val="a0"/>
+    <w:link w:val="2"/>
     <w:uiPriority w:val="9"/>
     <w:rsid w:val="00236A30"/>
     <w:rPr>
@@ -9445,10 +9380,10 @@
       <w:szCs w:val="26"/>
     </w:rPr>
   </w:style>
-  <w:style w:type="character" w:customStyle="1" w:styleId="Heading3Char">
-    <w:name w:val="Heading 3 Char"/>
-    <w:basedOn w:val="DefaultParagraphFont"/>
-    <w:link w:val="Heading3"/>
+  <w:style w:type="character" w:customStyle="1" w:styleId="3Char">
+    <w:name w:val="Επικεφαλίδα 3 Char"/>
+    <w:basedOn w:val="a0"/>
+    <w:link w:val="3"/>
     <w:uiPriority w:val="9"/>
     <w:rsid w:val="00236A30"/>
     <w:rPr>
@@ -9460,13 +9395,13 @@
   </w:style>
   <w:style w:type="character" w:customStyle="1" w:styleId="tlid-translation">
     <w:name w:val="tlid-translation"/>
-    <w:basedOn w:val="DefaultParagraphFont"/>
+    <w:basedOn w:val="a0"/>
     <w:rsid w:val="004426B1"/>
   </w:style>
-  <w:style w:type="character" w:customStyle="1" w:styleId="Heading4Char">
-    <w:name w:val="Heading 4 Char"/>
-    <w:basedOn w:val="DefaultParagraphFont"/>
-    <w:link w:val="Heading4"/>
+  <w:style w:type="character" w:customStyle="1" w:styleId="4Char">
+    <w:name w:val="Επικεφαλίδα 4 Char"/>
+    <w:basedOn w:val="a0"/>
+    <w:link w:val="4"/>
     <w:uiPriority w:val="9"/>
     <w:rsid w:val="00463D47"/>
     <w:rPr>

</xml_diff>